<commit_message>
fixed coming_soon page broken link to homepage
</commit_message>
<xml_diff>
--- a/IT5012_Project2_20210646.docx
+++ b/IT5012_Project2_20210646.docx
@@ -826,281 +826,35 @@
         </w:drawing>
       </w:r>
     </w:p>
-    <w:p>
-      <w:r>
-        <w:t>Test plan</w:t>
-      </w:r>
-    </w:p>
-    <w:p>
-      <w:r>
-        <w:t>Browsers</w:t>
-      </w:r>
-      <w:r>
-        <w:t>:</w:t>
+    <w:p/>
+    <w:p>
+      <w:r>
+        <w:t>DISCLAIMER:</w:t>
+      </w:r>
+    </w:p>
+    <w:p>
+      <w:r>
+        <w:t xml:space="preserve">To achieve an overall aesthetic design and </w:t>
+      </w:r>
+      <w:r>
+        <w:t xml:space="preserve">to get a real feel of website. The links are as placeholders and not all would link </w:t>
+      </w:r>
+      <w:r>
+        <w:t>to its content.</w:t>
+      </w:r>
+    </w:p>
+    <w:p>
+      <w:r>
+        <w:t>The pages that I have created are</w:t>
       </w:r>
       <w:r>
         <w:t xml:space="preserve"> </w:t>
       </w:r>
       <w:r>
-        <w:t>Chrome</w:t>
-      </w:r>
-      <w:r>
-        <w:t xml:space="preserve">, </w:t>
-      </w:r>
-      <w:r>
-        <w:t>Edge</w:t>
-      </w:r>
-      <w:r>
-        <w:t xml:space="preserve">, </w:t>
-      </w:r>
-      <w:r>
-        <w:t>Firefox</w:t>
-      </w:r>
-      <w:r>
-        <w:t xml:space="preserve">, </w:t>
-      </w:r>
-      <w:r>
-        <w:t>Opera</w:t>
-      </w:r>
-      <w:r>
-        <w:t xml:space="preserve"> </w:t>
-      </w:r>
-    </w:p>
-    <w:p/>
-    <w:p/>
-    <w:p/>
-    <w:p/>
-    <w:p/>
-    <w:p/>
-    <w:p/>
-    <w:p/>
-    <w:p/>
-    <w:p/>
-    <w:p/>
-    <w:p/>
-    <w:p/>
-    <w:p/>
-    <w:p/>
-    <w:p/>
-    <w:p/>
-    <w:p/>
-    <w:p/>
-    <w:p/>
-    <w:p/>
-    <w:p/>
-    <w:p/>
-    <w:p/>
-    <w:p>
-      <w:r>
-        <w:t xml:space="preserve">Target </w:t>
-      </w:r>
-      <w:r>
-        <w:t>action</w:t>
-      </w:r>
-    </w:p>
-    <w:p>
-      <w:r>
-        <w:tab/>
-        <w:t xml:space="preserve">How will the user do </w:t>
-      </w:r>
-      <w:proofErr w:type="gramStart"/>
-      <w:r>
-        <w:t>it</w:t>
-      </w:r>
-      <w:proofErr w:type="gramEnd"/>
-    </w:p>
-    <w:p>
-      <w:r>
-        <w:t>Customer experience map</w:t>
-      </w:r>
-    </w:p>
-    <w:p>
-      <w:r>
-        <w:t>Obsess over user</w:t>
-      </w:r>
-    </w:p>
-    <w:p>
-      <w:r>
-        <w:t xml:space="preserve">1. </w:t>
-      </w:r>
-      <w:r>
-        <w:t>develop personas</w:t>
-      </w:r>
-    </w:p>
-    <w:p>
-      <w:r>
-        <w:t>2. create user stories and scenarios</w:t>
-      </w:r>
-    </w:p>
-    <w:p>
-      <w:r>
-        <w:t>3. customer experience map</w:t>
-      </w:r>
-    </w:p>
-    <w:p/>
-    <w:p>
-      <w:r>
-        <w:t>Understand that interactions are the root of all UX</w:t>
-      </w:r>
-    </w:p>
-    <w:p>
-      <w:r>
-        <w:t>1. create flows before pages</w:t>
-      </w:r>
-    </w:p>
-    <w:p>
-      <w:r>
-        <w:t xml:space="preserve">2. </w:t>
-      </w:r>
-      <w:r>
-        <w:t>design an ongoing conversation – interface needs to speak to users and react in a way that feels human. Visual feedback</w:t>
-      </w:r>
-    </w:p>
-    <w:p>
-      <w:r>
-        <w:t>3. sweat the details</w:t>
-      </w:r>
-    </w:p>
-    <w:p>
-      <w:r>
-        <w:t xml:space="preserve">4. </w:t>
-      </w:r>
-      <w:r>
-        <w:t xml:space="preserve">persuasive design – highlighting, anchoring, </w:t>
-      </w:r>
-      <w:r>
-        <w:t>loss aversion</w:t>
-      </w:r>
-    </w:p>
-    <w:p>
-      <w:r>
-        <w:t xml:space="preserve">Prototype the site </w:t>
-      </w:r>
-      <w:r>
-        <w:t>focusing on content structure and user flow more than visual details</w:t>
-      </w:r>
-    </w:p>
-    <w:p>
-      <w:r>
-        <w:t>Test with at least 5 users – record the testing sessions and analyse</w:t>
-      </w:r>
-    </w:p>
-    <w:p>
-      <w:r>
-        <w:t xml:space="preserve">Refine visuals with mid-fi or high-fi </w:t>
-      </w:r>
-      <w:proofErr w:type="spellStart"/>
-      <w:r>
-        <w:t>mockup</w:t>
-      </w:r>
-      <w:proofErr w:type="spellEnd"/>
-      <w:r>
-        <w:t xml:space="preserve">, </w:t>
-      </w:r>
-      <w:r>
-        <w:t>repeat test</w:t>
-      </w:r>
-    </w:p>
-    <w:p/>
-    <w:p>
-      <w:r>
-        <w:t xml:space="preserve">UI </w:t>
-      </w:r>
-    </w:p>
-    <w:p>
-      <w:proofErr w:type="spellStart"/>
-      <w:r>
-        <w:t>Microinteractions</w:t>
-      </w:r>
-      <w:proofErr w:type="spellEnd"/>
-      <w:r>
-        <w:t xml:space="preserve"> for all UI components- feedback</w:t>
-      </w:r>
-    </w:p>
-    <w:p>
-      <w:pPr>
-        <w:ind w:firstLine="720"/>
-      </w:pPr>
-      <w:r>
-        <w:t>Trigger – visual cues</w:t>
-      </w:r>
-    </w:p>
-    <w:p>
-      <w:pPr>
-        <w:ind w:firstLine="720"/>
-      </w:pPr>
-      <w:r>
-        <w:t xml:space="preserve">Loading </w:t>
-      </w:r>
-      <w:r>
-        <w:t>cues</w:t>
-      </w:r>
-    </w:p>
-    <w:p/>
-    <w:p>
-      <w:r>
-        <w:t>Notes:</w:t>
-      </w:r>
-    </w:p>
-    <w:p>
-      <w:r>
-        <w:lastRenderedPageBreak/>
-        <w:t>HTML CSS took longer than expected</w:t>
-      </w:r>
-    </w:p>
-    <w:p>
-      <w:r>
-        <w:t>Feedback testing should be done after wireframing and go through multiple iterations before construction of web site</w:t>
-      </w:r>
-    </w:p>
-    <w:p/>
-    <w:p>
-      <w:r>
-        <w:t>How to test for usability?</w:t>
-      </w:r>
-    </w:p>
-    <w:p>
-      <w:r>
-        <w:t>Usability checklist</w:t>
-      </w:r>
-    </w:p>
-    <w:p>
-      <w:r>
-        <w:t xml:space="preserve">Clear indicator of </w:t>
-      </w:r>
-      <w:r>
-        <w:t xml:space="preserve">where user is </w:t>
-      </w:r>
-      <w:proofErr w:type="gramStart"/>
-      <w:r>
-        <w:t>at</w:t>
-      </w:r>
-      <w:proofErr w:type="gramEnd"/>
-      <w:r>
-        <w:t xml:space="preserve"> and tasks involve</w:t>
-      </w:r>
-    </w:p>
-    <w:p>
-      <w:pPr>
-        <w:pStyle w:val="Heading2"/>
-      </w:pPr>
-      <w:r>
-        <w:t>Accessibility checklist</w:t>
-      </w:r>
-    </w:p>
-    <w:p>
-      <w:r>
-        <w:t>Page title</w:t>
-      </w:r>
-    </w:p>
-    <w:p>
-      <w:r>
-        <w:t>All images have alt text</w:t>
-      </w:r>
-    </w:p>
-    <w:p>
-      <w:r>
-        <w:t>Text:</w:t>
+        <w:t>as</w:t>
+      </w:r>
+      <w:r>
+        <w:t xml:space="preserve"> below:</w:t>
       </w:r>
     </w:p>
     <w:p>
@@ -1108,11 +862,11 @@
         <w:pStyle w:val="ListParagraph"/>
         <w:numPr>
           <w:ilvl w:val="0"/>
-          <w:numId w:val="3"/>
+          <w:numId w:val="5"/>
         </w:numPr>
       </w:pPr>
       <w:r>
-        <w:t>Headings</w:t>
+        <w:t>Home page (index page)</w:t>
       </w:r>
     </w:p>
     <w:p>
@@ -1120,11 +874,40 @@
         <w:pStyle w:val="ListParagraph"/>
         <w:numPr>
           <w:ilvl w:val="0"/>
-          <w:numId w:val="3"/>
+          <w:numId w:val="5"/>
         </w:numPr>
       </w:pPr>
-      <w:r>
-        <w:t>Contrast ratio</w:t>
+      <w:proofErr w:type="spellStart"/>
+      <w:r>
+        <w:t>Movie_details</w:t>
+      </w:r>
+      <w:proofErr w:type="spellEnd"/>
+      <w:r>
+        <w:t xml:space="preserve"> page</w:t>
+      </w:r>
+      <w:r>
+        <w:t xml:space="preserve"> – only one movie details page is created therefore I have </w:t>
+      </w:r>
+      <w:r>
+        <w:t xml:space="preserve">intentionally </w:t>
+      </w:r>
+      <w:r>
+        <w:t>linked all movie</w:t>
+      </w:r>
+      <w:r>
+        <w:t xml:space="preserve"> poster</w:t>
+      </w:r>
+      <w:r>
+        <w:t xml:space="preserve"> link</w:t>
+      </w:r>
+      <w:r>
+        <w:t>s</w:t>
+      </w:r>
+      <w:r>
+        <w:t xml:space="preserve"> to redirect to this page.</w:t>
+      </w:r>
+      <w:r>
+        <w:t xml:space="preserve"> </w:t>
       </w:r>
     </w:p>
     <w:p>
@@ -1132,16 +915,11 @@
         <w:pStyle w:val="ListParagraph"/>
         <w:numPr>
           <w:ilvl w:val="0"/>
-          <w:numId w:val="3"/>
+          <w:numId w:val="5"/>
         </w:numPr>
       </w:pPr>
       <w:r>
-        <w:t>Resize text test</w:t>
-      </w:r>
-    </w:p>
-    <w:p>
-      <w:r>
-        <w:t>Interaction</w:t>
+        <w:t>Booking page</w:t>
       </w:r>
     </w:p>
     <w:p>
@@ -1149,11 +927,11 @@
         <w:pStyle w:val="ListParagraph"/>
         <w:numPr>
           <w:ilvl w:val="0"/>
-          <w:numId w:val="3"/>
+          <w:numId w:val="5"/>
         </w:numPr>
       </w:pPr>
       <w:r>
-        <w:t>Keyboard access and visual focus test</w:t>
+        <w:t>Payment page</w:t>
       </w:r>
     </w:p>
     <w:p>
@@ -1161,28 +939,33 @@
         <w:pStyle w:val="ListParagraph"/>
         <w:numPr>
           <w:ilvl w:val="0"/>
-          <w:numId w:val="3"/>
+          <w:numId w:val="5"/>
         </w:numPr>
       </w:pPr>
       <w:r>
-        <w:t xml:space="preserve">Forms and labels </w:t>
-      </w:r>
-    </w:p>
-    <w:p>
-      <w:r>
-        <w:t>General:</w:t>
-      </w:r>
+        <w:t xml:space="preserve">Thank </w:t>
+      </w:r>
+      <w:proofErr w:type="gramStart"/>
+      <w:r>
+        <w:t>you page</w:t>
+      </w:r>
+      <w:proofErr w:type="gramEnd"/>
     </w:p>
     <w:p>
       <w:pPr>
         <w:pStyle w:val="ListParagraph"/>
         <w:numPr>
           <w:ilvl w:val="0"/>
-          <w:numId w:val="3"/>
+          <w:numId w:val="5"/>
         </w:numPr>
       </w:pPr>
-      <w:r>
-        <w:t>Moving, flashing, blinking content</w:t>
+      <w:proofErr w:type="spellStart"/>
+      <w:r>
+        <w:t>Coming_soon</w:t>
+      </w:r>
+      <w:proofErr w:type="spellEnd"/>
+      <w:r>
+        <w:t xml:space="preserve"> page</w:t>
       </w:r>
     </w:p>
     <w:p>
@@ -1190,366 +973,347 @@
         <w:pStyle w:val="ListParagraph"/>
         <w:numPr>
           <w:ilvl w:val="0"/>
-          <w:numId w:val="3"/>
+          <w:numId w:val="5"/>
         </w:numPr>
       </w:pPr>
-      <w:r>
-        <w:t>Multimedia</w:t>
-      </w:r>
-    </w:p>
-    <w:p>
-      <w:pPr>
-        <w:pStyle w:val="ListParagraph"/>
-        <w:numPr>
-          <w:ilvl w:val="0"/>
-          <w:numId w:val="3"/>
-        </w:numPr>
-      </w:pPr>
-      <w:r>
-        <w:t>Basic structural check</w:t>
-      </w:r>
-    </w:p>
-    <w:p>
-      <w:r>
-        <w:t>Language stated in html document</w:t>
-      </w:r>
-    </w:p>
-    <w:p>
-      <w:r>
-        <w:t>Clear forms and labels</w:t>
-      </w:r>
-    </w:p>
-    <w:p>
-      <w:r>
-        <w:t>High contrast ratio</w:t>
-      </w:r>
-    </w:p>
-    <w:p>
-      <w:r>
-        <w:t>Text resize test</w:t>
-      </w:r>
-    </w:p>
-    <w:p>
-      <w:r>
-        <w:t xml:space="preserve">Structured html elements </w:t>
-      </w:r>
-    </w:p>
-    <w:p>
-      <w:r>
-        <w:t>H</w:t>
-      </w:r>
-      <w:r>
-        <w:t>ea</w:t>
-      </w:r>
-      <w:r>
-        <w:t>dings</w:t>
-      </w:r>
-    </w:p>
-    <w:p>
-      <w:r>
-        <w:t>Navigation</w:t>
-      </w:r>
-    </w:p>
-    <w:p>
-      <w:r>
-        <w:t>Main content</w:t>
-      </w:r>
-    </w:p>
-    <w:p>
-      <w:r>
-        <w:t>Footer</w:t>
+      <w:proofErr w:type="spellStart"/>
+      <w:r>
+        <w:t>Privacy_policy</w:t>
+      </w:r>
+      <w:proofErr w:type="spellEnd"/>
+      <w:r>
+        <w:t xml:space="preserve"> page</w:t>
+      </w:r>
+    </w:p>
+    <w:p>
+      <w:r>
+        <w:t>Working l</w:t>
+      </w:r>
+      <w:r>
+        <w:t>inks</w:t>
+      </w:r>
+      <w:r>
+        <w:t xml:space="preserve"> on page</w:t>
+      </w:r>
+      <w:r>
+        <w:t>:</w:t>
+      </w:r>
+    </w:p>
+    <w:p>
+      <w:r>
+        <w:t>Home page:</w:t>
+      </w:r>
+    </w:p>
+    <w:p>
+      <w:r>
+        <w:tab/>
+        <w:t>Logo -&gt; home page</w:t>
+      </w:r>
+    </w:p>
+    <w:p>
+      <w:r>
+        <w:tab/>
+        <w:t xml:space="preserve">Coming soon -&gt; </w:t>
+      </w:r>
+      <w:proofErr w:type="spellStart"/>
+      <w:r>
+        <w:t>coming_soon</w:t>
+      </w:r>
+      <w:proofErr w:type="spellEnd"/>
+      <w:r>
+        <w:t xml:space="preserve"> page</w:t>
+      </w:r>
+    </w:p>
+    <w:p>
+      <w:r>
+        <w:tab/>
+        <w:t xml:space="preserve">Movie posters -&gt; </w:t>
+      </w:r>
+      <w:proofErr w:type="spellStart"/>
+      <w:r>
+        <w:t>movie_details</w:t>
+      </w:r>
+      <w:proofErr w:type="spellEnd"/>
+      <w:r>
+        <w:t xml:space="preserve"> page</w:t>
+      </w:r>
+    </w:p>
+    <w:p>
+      <w:r>
+        <w:tab/>
+        <w:t xml:space="preserve">Privacy policy -&gt; </w:t>
+      </w:r>
+      <w:proofErr w:type="spellStart"/>
+      <w:r>
+        <w:t>privacy_policy</w:t>
+      </w:r>
+      <w:proofErr w:type="spellEnd"/>
+      <w:r>
+        <w:t xml:space="preserve"> page</w:t>
       </w:r>
     </w:p>
     <w:p/>
+    <w:p>
+      <w:r>
+        <w:t>Movie details page</w:t>
+      </w:r>
+    </w:p>
+    <w:p>
+      <w:r>
+        <w:tab/>
+      </w:r>
+      <w:r>
+        <w:t>Logo -&gt; home page</w:t>
+      </w:r>
+    </w:p>
+    <w:p>
+      <w:r>
+        <w:lastRenderedPageBreak/>
+        <w:tab/>
+        <w:t>Time slots -&gt; booking page</w:t>
+      </w:r>
+    </w:p>
+    <w:p>
+      <w:r>
+        <w:tab/>
+      </w:r>
+      <w:r>
+        <w:t>External links:</w:t>
+      </w:r>
+    </w:p>
+    <w:p>
+      <w:r>
+        <w:tab/>
+      </w:r>
+      <w:r>
+        <w:tab/>
+        <w:t>Directors -&gt; IMDB page</w:t>
+      </w:r>
+    </w:p>
+    <w:p>
+      <w:r>
+        <w:tab/>
+      </w:r>
+      <w:r>
+        <w:tab/>
+        <w:t>Cast -&gt; IMDB page</w:t>
+      </w:r>
+    </w:p>
+    <w:p>
+      <w:r>
+        <w:tab/>
+      </w:r>
+      <w:r>
+        <w:tab/>
+        <w:t>IMDB -&gt; IMDB page</w:t>
+      </w:r>
+    </w:p>
+    <w:p>
+      <w:r>
+        <w:tab/>
+        <w:t xml:space="preserve">Privacy policy -&gt; </w:t>
+      </w:r>
+      <w:proofErr w:type="spellStart"/>
+      <w:r>
+        <w:t>privacy_policy</w:t>
+      </w:r>
+      <w:proofErr w:type="spellEnd"/>
+      <w:r>
+        <w:t xml:space="preserve"> page</w:t>
+      </w:r>
+    </w:p>
     <w:p/>
     <w:p>
       <w:r>
-        <w:t>Wireframe for 4 pages</w:t>
+        <w:t>Booking page:</w:t>
+      </w:r>
+    </w:p>
+    <w:p>
+      <w:r>
+        <w:tab/>
+        <w:t>Logo -&gt; Home page</w:t>
+      </w:r>
+    </w:p>
+    <w:p>
+      <w:r>
+        <w:tab/>
+        <w:t>Review And Pay button -&gt; Payment page</w:t>
+      </w:r>
+    </w:p>
+    <w:p>
+      <w:r>
+        <w:tab/>
+        <w:t xml:space="preserve">Privacy policy -&gt; </w:t>
+      </w:r>
+      <w:proofErr w:type="spellStart"/>
+      <w:r>
+        <w:t>privacy_policy</w:t>
+      </w:r>
+      <w:proofErr w:type="spellEnd"/>
+      <w:r>
+        <w:t xml:space="preserve"> page</w:t>
       </w:r>
     </w:p>
     <w:p/>
+    <w:p>
+      <w:r>
+        <w:t>Payment page:</w:t>
+      </w:r>
+    </w:p>
+    <w:p>
+      <w:r>
+        <w:tab/>
+        <w:t>Logo -&gt; Home page</w:t>
+      </w:r>
+    </w:p>
+    <w:p>
+      <w:r>
+        <w:tab/>
+        <w:t>Form submit link -&gt; Thank you page</w:t>
+      </w:r>
+    </w:p>
+    <w:p>
+      <w:r>
+        <w:tab/>
+        <w:t xml:space="preserve">Privacy policy -&gt; </w:t>
+      </w:r>
+      <w:proofErr w:type="spellStart"/>
+      <w:r>
+        <w:t>privacy_policy</w:t>
+      </w:r>
+      <w:proofErr w:type="spellEnd"/>
+      <w:r>
+        <w:t xml:space="preserve"> page</w:t>
+      </w:r>
+    </w:p>
     <w:p/>
     <w:p>
       <w:r>
-        <w:t>Idea:</w:t>
-      </w:r>
-    </w:p>
-    <w:p>
-      <w:r>
-        <w:t xml:space="preserve">Mobile first </w:t>
-      </w:r>
-    </w:p>
-    <w:p>
-      <w:r>
-        <w:t>Marvel theme</w:t>
+        <w:t xml:space="preserve">Thank </w:t>
+      </w:r>
+      <w:proofErr w:type="gramStart"/>
+      <w:r>
+        <w:t>you page</w:t>
+      </w:r>
+      <w:proofErr w:type="gramEnd"/>
+      <w:r>
+        <w:t>:</w:t>
+      </w:r>
+    </w:p>
+    <w:p>
+      <w:r>
+        <w:tab/>
+        <w:t>Back To Home link -&gt; Home page</w:t>
+      </w:r>
+    </w:p>
+    <w:p>
+      <w:r>
+        <w:br/>
+        <w:t>Coming soon page:</w:t>
+      </w:r>
+    </w:p>
+    <w:p>
+      <w:r>
+        <w:tab/>
+        <w:t>Logo -&gt; Home page</w:t>
+      </w:r>
+    </w:p>
+    <w:p>
+      <w:r>
+        <w:tab/>
+      </w:r>
+      <w:r>
+        <w:t>Back To Home link -&gt; Home page</w:t>
+      </w:r>
+    </w:p>
+    <w:p>
+      <w:r>
+        <w:tab/>
+      </w:r>
+      <w:r>
+        <w:t xml:space="preserve">Privacy policy -&gt; </w:t>
+      </w:r>
+      <w:proofErr w:type="spellStart"/>
+      <w:r>
+        <w:t>privacy_policy</w:t>
+      </w:r>
+      <w:proofErr w:type="spellEnd"/>
+      <w:r>
+        <w:t xml:space="preserve"> page</w:t>
+      </w:r>
+      <w:r>
+        <w:br/>
       </w:r>
     </w:p>
     <w:p/>
     <w:p>
       <w:r>
-        <w:t>Home page</w:t>
-      </w:r>
-    </w:p>
-    <w:p>
-      <w:pPr>
-        <w:pStyle w:val="ListParagraph"/>
-        <w:numPr>
-          <w:ilvl w:val="0"/>
-          <w:numId w:val="2"/>
-        </w:numPr>
-      </w:pPr>
-      <w:r>
-        <w:t>Carousel of movies</w:t>
-      </w:r>
-    </w:p>
-    <w:p>
-      <w:pPr>
-        <w:pStyle w:val="ListParagraph"/>
-        <w:numPr>
-          <w:ilvl w:val="0"/>
-          <w:numId w:val="2"/>
-        </w:numPr>
-      </w:pPr>
-      <w:proofErr w:type="spellStart"/>
-      <w:r>
-        <w:t>Autoplay</w:t>
-      </w:r>
-      <w:proofErr w:type="spellEnd"/>
-      <w:r>
-        <w:t xml:space="preserve"> trailer </w:t>
-      </w:r>
-    </w:p>
-    <w:p>
-      <w:pPr>
-        <w:ind w:left="360"/>
-      </w:pPr>
-      <w:r>
-        <w:t>Movie page</w:t>
-      </w:r>
-    </w:p>
-    <w:p>
-      <w:pPr>
-        <w:pStyle w:val="ListParagraph"/>
-        <w:numPr>
-          <w:ilvl w:val="0"/>
-          <w:numId w:val="2"/>
-        </w:numPr>
-      </w:pPr>
-      <w:r>
-        <w:t>Movie detail</w:t>
-      </w:r>
-    </w:p>
-    <w:p>
-      <w:pPr>
-        <w:pStyle w:val="ListParagraph"/>
-        <w:numPr>
-          <w:ilvl w:val="1"/>
-          <w:numId w:val="2"/>
-        </w:numPr>
-      </w:pPr>
-      <w:r>
-        <w:t>Title, duration</w:t>
-      </w:r>
-      <w:r>
-        <w:t>, thumbnail</w:t>
-      </w:r>
-    </w:p>
-    <w:p>
-      <w:pPr>
-        <w:pStyle w:val="ListParagraph"/>
-        <w:numPr>
-          <w:ilvl w:val="1"/>
-          <w:numId w:val="2"/>
-        </w:numPr>
-      </w:pPr>
-      <w:r>
-        <w:t>Trailer</w:t>
-      </w:r>
-    </w:p>
-    <w:p>
-      <w:pPr>
-        <w:pStyle w:val="ListParagraph"/>
-        <w:numPr>
-          <w:ilvl w:val="1"/>
-          <w:numId w:val="2"/>
-        </w:numPr>
-      </w:pPr>
-      <w:r>
-        <w:t>User ratings</w:t>
-      </w:r>
-    </w:p>
-    <w:p>
-      <w:pPr>
-        <w:pStyle w:val="ListParagraph"/>
-        <w:numPr>
-          <w:ilvl w:val="0"/>
-          <w:numId w:val="2"/>
-        </w:numPr>
-      </w:pPr>
-      <w:r>
-        <w:t xml:space="preserve">Synopsis </w:t>
-      </w:r>
-    </w:p>
-    <w:p>
-      <w:pPr>
-        <w:pStyle w:val="ListParagraph"/>
-        <w:numPr>
-          <w:ilvl w:val="0"/>
-          <w:numId w:val="2"/>
-        </w:numPr>
-      </w:pPr>
-      <w:r>
-        <w:t>Actors and director thumbnail carousel</w:t>
-      </w:r>
-    </w:p>
-    <w:p>
-      <w:pPr>
-        <w:pStyle w:val="ListParagraph"/>
-        <w:numPr>
-          <w:ilvl w:val="0"/>
-          <w:numId w:val="2"/>
-        </w:numPr>
-      </w:pPr>
-      <w:r>
-        <w:t xml:space="preserve">Short trailer clips + </w:t>
-      </w:r>
-      <w:r>
-        <w:t>screenshots</w:t>
-      </w:r>
-    </w:p>
-    <w:p>
-      <w:pPr>
-        <w:pStyle w:val="ListParagraph"/>
-        <w:numPr>
-          <w:ilvl w:val="0"/>
-          <w:numId w:val="2"/>
-        </w:numPr>
-      </w:pPr>
-      <w:r>
-        <w:t>Tickets sold counter + movie billboard ranking</w:t>
-      </w:r>
-    </w:p>
-    <w:p>
-      <w:pPr>
-        <w:pStyle w:val="ListParagraph"/>
-        <w:numPr>
-          <w:ilvl w:val="0"/>
-          <w:numId w:val="2"/>
-        </w:numPr>
-      </w:pPr>
-      <w:r>
-        <w:t>Tags</w:t>
-      </w:r>
-    </w:p>
-    <w:p>
-      <w:pPr>
-        <w:pStyle w:val="ListParagraph"/>
-        <w:numPr>
-          <w:ilvl w:val="0"/>
-          <w:numId w:val="2"/>
-        </w:numPr>
-      </w:pPr>
-      <w:r>
-        <w:t>Reviews</w:t>
-      </w:r>
-    </w:p>
-    <w:p>
-      <w:pPr>
-        <w:ind w:left="360"/>
-      </w:pPr>
-      <w:r>
-        <w:t xml:space="preserve">LOVE, SHARE, </w:t>
-      </w:r>
-      <w:r>
-        <w:t>NEXT</w:t>
-      </w:r>
-    </w:p>
-    <w:p>
-      <w:pPr>
-        <w:ind w:left="360"/>
-      </w:pPr>
-      <w:r>
-        <w:t>Book page</w:t>
-      </w:r>
-    </w:p>
-    <w:p>
-      <w:pPr>
-        <w:pStyle w:val="ListParagraph"/>
-        <w:numPr>
-          <w:ilvl w:val="0"/>
-          <w:numId w:val="2"/>
-        </w:numPr>
-      </w:pPr>
-      <w:r>
-        <w:t>Top date menu</w:t>
-      </w:r>
-    </w:p>
-    <w:p>
-      <w:pPr>
-        <w:pStyle w:val="ListParagraph"/>
-        <w:numPr>
-          <w:ilvl w:val="0"/>
-          <w:numId w:val="2"/>
-        </w:numPr>
-      </w:pPr>
-      <w:r>
-        <w:t>Time</w:t>
-      </w:r>
-      <w:r>
-        <w:t>/theatre type</w:t>
-      </w:r>
-    </w:p>
-    <w:p>
-      <w:pPr>
-        <w:ind w:left="360"/>
-      </w:pPr>
-      <w:r>
-        <w:t>Seat selection</w:t>
-      </w:r>
-      <w:r>
-        <w:t xml:space="preserve"> page</w:t>
+        <w:t>Test plan</w:t>
+      </w:r>
+    </w:p>
+    <w:p>
+      <w:r>
+        <w:t>Browsers</w:t>
+      </w:r>
+      <w:r>
+        <w:t>:</w:t>
       </w:r>
       <w:r>
         <w:t xml:space="preserve"> </w:t>
       </w:r>
-    </w:p>
-    <w:p>
-      <w:pPr>
-        <w:ind w:left="360"/>
-      </w:pPr>
-      <w:r>
-        <w:t xml:space="preserve">Food and </w:t>
-      </w:r>
-      <w:r>
-        <w:t>beverage page</w:t>
-      </w:r>
-    </w:p>
-    <w:p>
-      <w:pPr>
-        <w:ind w:left="360"/>
-      </w:pPr>
-      <w:proofErr w:type="gramStart"/>
-      <w:r>
-        <w:t>Payments</w:t>
-      </w:r>
-      <w:proofErr w:type="gramEnd"/>
-      <w:r>
-        <w:t xml:space="preserve"> page</w:t>
-      </w:r>
-    </w:p>
-    <w:p>
-      <w:pPr>
-        <w:ind w:left="360"/>
-      </w:pPr>
-      <w:r>
-        <w:t>Confirmation page</w:t>
-      </w:r>
-    </w:p>
-    <w:p>
-      <w:pPr>
-        <w:ind w:left="360"/>
-      </w:pPr>
-    </w:p>
+      <w:r>
+        <w:t>Chrome</w:t>
+      </w:r>
+      <w:r>
+        <w:t xml:space="preserve">, </w:t>
+      </w:r>
+      <w:r>
+        <w:t>Edge</w:t>
+      </w:r>
+      <w:r>
+        <w:t xml:space="preserve">, </w:t>
+      </w:r>
+      <w:r>
+        <w:t>Firefox</w:t>
+      </w:r>
+      <w:r>
+        <w:t xml:space="preserve"> </w:t>
+      </w:r>
+    </w:p>
+    <w:p>
+      <w:r>
+        <w:t>Tested on Chrome, Firefox, Edge. All PASS</w:t>
+      </w:r>
+    </w:p>
+    <w:p>
+      <w:r>
+        <w:t>Link to website:</w:t>
+      </w:r>
+      <w:r>
+        <w:t xml:space="preserve"> </w:t>
+      </w:r>
+      <w:hyperlink r:id="rId8" w:history="1">
+        <w:r>
+          <w:rPr>
+            <w:rStyle w:val="Hyperlink"/>
+          </w:rPr>
+          <w:t>https://eyecandycine</w:t>
+        </w:r>
+        <w:r>
+          <w:rPr>
+            <w:rStyle w:val="Hyperlink"/>
+          </w:rPr>
+          <w:t>m</w:t>
+        </w:r>
+        <w:r>
+          <w:rPr>
+            <w:rStyle w:val="Hyperlink"/>
+          </w:rPr>
+          <w:t>a.netlify.app/</w:t>
+        </w:r>
+      </w:hyperlink>
+    </w:p>
+    <w:p/>
     <w:sectPr>
       <w:pgSz w:w="11906" w:h="16838"/>
       <w:pgMar w:top="1440" w:right="1440" w:bottom="1440" w:left="1440" w:header="708" w:footer="708" w:gutter="0"/>
@@ -1789,6 +1553,92 @@
     </w:lvl>
   </w:abstractNum>
   <w:abstractNum w:abstractNumId="2" w15:restartNumberingAfterBreak="0">
+    <w:nsid w:val="289752C5"/>
+    <w:multiLevelType w:val="hybridMultilevel"/>
+    <w:tmpl w:val="4BF2E1AE"/>
+    <w:lvl w:ilvl="0" w:tplc="4409000F">
+      <w:start w:val="1"/>
+      <w:numFmt w:val="decimal"/>
+      <w:lvlText w:val="%1."/>
+      <w:lvlJc w:val="left"/>
+      <w:pPr>
+        <w:ind w:left="720" w:hanging="360"/>
+      </w:pPr>
+    </w:lvl>
+    <w:lvl w:ilvl="1" w:tplc="44090019" w:tentative="1">
+      <w:start w:val="1"/>
+      <w:numFmt w:val="lowerLetter"/>
+      <w:lvlText w:val="%2."/>
+      <w:lvlJc w:val="left"/>
+      <w:pPr>
+        <w:ind w:left="1440" w:hanging="360"/>
+      </w:pPr>
+    </w:lvl>
+    <w:lvl w:ilvl="2" w:tplc="4409001B" w:tentative="1">
+      <w:start w:val="1"/>
+      <w:numFmt w:val="lowerRoman"/>
+      <w:lvlText w:val="%3."/>
+      <w:lvlJc w:val="right"/>
+      <w:pPr>
+        <w:ind w:left="2160" w:hanging="180"/>
+      </w:pPr>
+    </w:lvl>
+    <w:lvl w:ilvl="3" w:tplc="4409000F" w:tentative="1">
+      <w:start w:val="1"/>
+      <w:numFmt w:val="decimal"/>
+      <w:lvlText w:val="%4."/>
+      <w:lvlJc w:val="left"/>
+      <w:pPr>
+        <w:ind w:left="2880" w:hanging="360"/>
+      </w:pPr>
+    </w:lvl>
+    <w:lvl w:ilvl="4" w:tplc="44090019" w:tentative="1">
+      <w:start w:val="1"/>
+      <w:numFmt w:val="lowerLetter"/>
+      <w:lvlText w:val="%5."/>
+      <w:lvlJc w:val="left"/>
+      <w:pPr>
+        <w:ind w:left="3600" w:hanging="360"/>
+      </w:pPr>
+    </w:lvl>
+    <w:lvl w:ilvl="5" w:tplc="4409001B" w:tentative="1">
+      <w:start w:val="1"/>
+      <w:numFmt w:val="lowerRoman"/>
+      <w:lvlText w:val="%6."/>
+      <w:lvlJc w:val="right"/>
+      <w:pPr>
+        <w:ind w:left="4320" w:hanging="180"/>
+      </w:pPr>
+    </w:lvl>
+    <w:lvl w:ilvl="6" w:tplc="4409000F" w:tentative="1">
+      <w:start w:val="1"/>
+      <w:numFmt w:val="decimal"/>
+      <w:lvlText w:val="%7."/>
+      <w:lvlJc w:val="left"/>
+      <w:pPr>
+        <w:ind w:left="5040" w:hanging="360"/>
+      </w:pPr>
+    </w:lvl>
+    <w:lvl w:ilvl="7" w:tplc="44090019" w:tentative="1">
+      <w:start w:val="1"/>
+      <w:numFmt w:val="lowerLetter"/>
+      <w:lvlText w:val="%8."/>
+      <w:lvlJc w:val="left"/>
+      <w:pPr>
+        <w:ind w:left="5760" w:hanging="360"/>
+      </w:pPr>
+    </w:lvl>
+    <w:lvl w:ilvl="8" w:tplc="4409001B" w:tentative="1">
+      <w:start w:val="1"/>
+      <w:numFmt w:val="lowerRoman"/>
+      <w:lvlText w:val="%9."/>
+      <w:lvlJc w:val="right"/>
+      <w:pPr>
+        <w:ind w:left="6480" w:hanging="180"/>
+      </w:pPr>
+    </w:lvl>
+  </w:abstractNum>
+  <w:abstractNum w:abstractNumId="3" w15:restartNumberingAfterBreak="0">
     <w:nsid w:val="41D5500B"/>
     <w:multiLevelType w:val="hybridMultilevel"/>
     <w:tmpl w:val="FE0CC632"/>
@@ -1877,7 +1727,7 @@
       </w:pPr>
     </w:lvl>
   </w:abstractNum>
-  <w:abstractNum w:abstractNumId="3" w15:restartNumberingAfterBreak="0">
+  <w:abstractNum w:abstractNumId="4" w15:restartNumberingAfterBreak="0">
     <w:nsid w:val="79532C78"/>
     <w:multiLevelType w:val="hybridMultilevel"/>
     <w:tmpl w:val="6D3E8446"/>
@@ -1991,7 +1841,7 @@
     </w:lvl>
   </w:abstractNum>
   <w:num w:numId="1">
-    <w:abstractNumId w:val="2"/>
+    <w:abstractNumId w:val="3"/>
   </w:num>
   <w:num w:numId="2">
     <w:abstractNumId w:val="1"/>
@@ -2000,7 +1850,10 @@
     <w:abstractNumId w:val="0"/>
   </w:num>
   <w:num w:numId="4">
-    <w:abstractNumId w:val="3"/>
+    <w:abstractNumId w:val="4"/>
+  </w:num>
+  <w:num w:numId="5">
+    <w:abstractNumId w:val="2"/>
   </w:num>
 </w:numbering>
 </file>
@@ -2589,6 +2442,18 @@
       <w:szCs w:val="24"/>
     </w:rPr>
   </w:style>
+  <w:style w:type="character" w:styleId="FollowedHyperlink">
+    <w:name w:val="FollowedHyperlink"/>
+    <w:basedOn w:val="DefaultParagraphFont"/>
+    <w:uiPriority w:val="99"/>
+    <w:semiHidden/>
+    <w:unhideWhenUsed/>
+    <w:rsid w:val="00A36C6D"/>
+    <w:rPr>
+      <w:color w:val="954F72" w:themeColor="followedHyperlink"/>
+      <w:u w:val="single"/>
+    </w:rPr>
+  </w:style>
 </w:styles>
 </file>
 

</xml_diff>